<commit_message>
Complete the Unicorn Project Assignment #8
</commit_message>
<xml_diff>
--- a/Systems Build and Testing/Module 8/Assignment/Unicorn Project Assignment #8 FLi.docx
+++ b/Systems Build and Testing/Module 8/Assignment/Unicorn Project Assignment #8 FLi.docx
@@ -233,15 +233,7 @@
           <w:b/>
           <w:bCs/>
         </w:rPr>
-        <w:t>List and describe 3 different deployment strategies that Parts Unlimited could have used instead of their selected approach. What are the benefits? What are the drawbacks?</w:t>
-      </w:r>
-      <w:r>
-        <w:rPr>
-          <w:rFonts w:asciiTheme="minorBidi" w:hAnsiTheme="minorBidi"/>
-          <w:b/>
-          <w:bCs/>
-        </w:rPr>
-        <w:t> </w:t>
+        <w:t>List and describe 3 different deployment strategies that Parts Unlimited could have used instead of their selected approach. What are the benefits? What are the drawbacks? </w:t>
       </w:r>
     </w:p>
     <w:p>
@@ -514,7 +506,7 @@
           <w:kern w:val="0"/>
           <w14:ligatures w14:val="none"/>
         </w:rPr>
-        <w:t>Developers and middle management persuaded executives to expand R&amp;D by presenting these results within a clear business context. Maggie delivered a compelling, results-oriented presentation illustrating how the team’s experiments generated new revenue, improved margins, cleared aging inventory, and enhanced customer satisfaction—all vital for the company’s survival. Maxine emphasized strategic urgency by warning that the company was still far from overcoming the “Death Star” of digital disruption; the Black Friday success only demonstrated that they had finally learned to “fly their X-wings.” Erik supported this argument using the Horizon 1-2-3 framework, explaining that Parts Unlimited lacked genuine Horizon 2 and Horizon 3 initiatives, and that long-term growth depended on ongoing experimentation and rapid learning. Collectively, these messages shifted the perception of innovation from a cost to a key path for survival. Their combined efforts convinced CEO Steve to back the “growth thesis,” allocate $5 million for an Innovation Team, and endorse ongoing exploratory efforts—despite Sarah’s objections. Through tangible results, strategic framing, and effective storytelling, the Unicorn Project team gained executive buy-in for a long-term commitment to R&amp;D and innovation.</w:t>
+        <w:t>Developers and middle management persuaded executives to expand R&amp;D by presenting these results within a clear business context. Maggie delivered a compelling, results-oriented presentation illustrating how the team’s experiments generated new revenue, improved margins, cleared aging inventory, and enhanced customer satisfaction—all vital for the company’s survival. Maxine emphasized strategic urgency by warning that the company was still far from overcoming the “Death Star” of digital disruption; the Black Friday success only demonstrated that they had finally learned to “fly their X-wings.” Erik supported this argument using the Horizon 1-2-3 framework, explaining that Parts Unlimited lacked genuine Horizon 2 and Horizon 3 initiatives, and that long-term growth depended on ongoing experimentation and rapid learning. Collectively, these messages shifted the perception of innovation from a cost to a key path for survival. Through tangible results, strategic framing, and effective storytelling, the Unicorn Project team gained executive buy-in for a long-term commitment to R&amp;D and innovation.</w:t>
       </w:r>
     </w:p>
     <w:sectPr>

</xml_diff>